<commit_message>
sigo trabajando sobre el informe
</commit_message>
<xml_diff>
--- a/El Informe/Informe.docx
+++ b/El Informe/Informe.docx
@@ -304,6 +304,115 @@
           <w:shd w:fill="auto" w:val="clear"/>
         </w:rPr>
         <w:t xml:space="preserve">Introducción</w:t>
+      </w:r>
+    </w:p>
+    <w:p>
+      <w:pPr>
+        <w:spacing w:before="0" w:after="200" w:line="276"/>
+        <w:ind w:right="0" w:left="0" w:firstLine="0"/>
+        <w:jc w:val="left"/>
+        <w:rPr>
+          <w:rFonts w:ascii="Calibri" w:hAnsi="Calibri" w:cs="Calibri" w:eastAsia="Calibri"/>
+          <w:color w:val="auto"/>
+          <w:spacing w:val="0"/>
+          <w:position w:val="0"/>
+          <w:sz w:val="22"/>
+          <w:shd w:fill="auto" w:val="clear"/>
+        </w:rPr>
+      </w:pPr>
+      <w:r>
+        <w:rPr>
+          <w:rFonts w:ascii="Calibri" w:hAnsi="Calibri" w:cs="Calibri" w:eastAsia="Calibri"/>
+          <w:color w:val="auto"/>
+          <w:spacing w:val="0"/>
+          <w:position w:val="0"/>
+          <w:sz w:val="22"/>
+          <w:shd w:fill="auto" w:val="clear"/>
+        </w:rPr>
+        <w:t xml:space="preserve"> </w:t>
+        <w:tab/>
+        <w:t xml:space="preserve">-Objetivos</w:t>
+      </w:r>
+    </w:p>
+    <w:p>
+      <w:pPr>
+        <w:spacing w:before="0" w:after="200" w:line="276"/>
+        <w:ind w:right="0" w:left="0" w:firstLine="0"/>
+        <w:jc w:val="left"/>
+        <w:rPr>
+          <w:rFonts w:ascii="Calibri" w:hAnsi="Calibri" w:cs="Calibri" w:eastAsia="Calibri"/>
+          <w:color w:val="auto"/>
+          <w:spacing w:val="0"/>
+          <w:position w:val="0"/>
+          <w:sz w:val="22"/>
+          <w:shd w:fill="auto" w:val="clear"/>
+        </w:rPr>
+      </w:pPr>
+      <w:r>
+        <w:rPr>
+          <w:rFonts w:ascii="Calibri" w:hAnsi="Calibri" w:cs="Calibri" w:eastAsia="Calibri"/>
+          <w:color w:val="auto"/>
+          <w:spacing w:val="0"/>
+          <w:position w:val="0"/>
+          <w:sz w:val="22"/>
+          <w:shd w:fill="auto" w:val="clear"/>
+        </w:rPr>
+        <w:tab/>
+        <w:t xml:space="preserve">- Motivación</w:t>
+      </w:r>
+    </w:p>
+    <w:p>
+      <w:pPr>
+        <w:spacing w:before="0" w:after="200" w:line="276"/>
+        <w:ind w:right="0" w:left="0" w:firstLine="0"/>
+        <w:jc w:val="left"/>
+        <w:rPr>
+          <w:rFonts w:ascii="Calibri" w:hAnsi="Calibri" w:cs="Calibri" w:eastAsia="Calibri"/>
+          <w:color w:val="auto"/>
+          <w:spacing w:val="0"/>
+          <w:position w:val="0"/>
+          <w:sz w:val="22"/>
+          <w:shd w:fill="auto" w:val="clear"/>
+        </w:rPr>
+      </w:pPr>
+      <w:r>
+        <w:rPr>
+          <w:rFonts w:ascii="Calibri" w:hAnsi="Calibri" w:cs="Calibri" w:eastAsia="Calibri"/>
+          <w:color w:val="auto"/>
+          <w:spacing w:val="0"/>
+          <w:position w:val="0"/>
+          <w:sz w:val="22"/>
+          <w:shd w:fill="auto" w:val="clear"/>
+        </w:rPr>
+        <w:tab/>
+        <w:t xml:space="preserve">- Problema a abordar</w:t>
+      </w:r>
+    </w:p>
+    <w:p>
+      <w:pPr>
+        <w:spacing w:before="0" w:after="200" w:line="276"/>
+        <w:ind w:right="0" w:left="0" w:firstLine="0"/>
+        <w:jc w:val="left"/>
+        <w:rPr>
+          <w:rFonts w:ascii="Calibri" w:hAnsi="Calibri" w:cs="Calibri" w:eastAsia="Calibri"/>
+          <w:color w:val="auto"/>
+          <w:spacing w:val="0"/>
+          <w:position w:val="0"/>
+          <w:sz w:val="22"/>
+          <w:shd w:fill="auto" w:val="clear"/>
+        </w:rPr>
+      </w:pPr>
+      <w:r>
+        <w:rPr>
+          <w:rFonts w:ascii="Calibri" w:hAnsi="Calibri" w:cs="Calibri" w:eastAsia="Calibri"/>
+          <w:color w:val="auto"/>
+          <w:spacing w:val="0"/>
+          <w:position w:val="0"/>
+          <w:sz w:val="22"/>
+          <w:shd w:fill="auto" w:val="clear"/>
+        </w:rPr>
+        <w:tab/>
+        <w:t xml:space="preserve">- Cómo está organizado</w:t>
       </w:r>
     </w:p>
     <w:p>

</xml_diff>

<commit_message>
borrador final del esqueleto del informe listo
</commit_message>
<xml_diff>
--- a/El Informe/Informe.docx
+++ b/El Informe/Informe.docx
@@ -208,6 +208,58 @@
           <w:shd w:fill="auto" w:val="clear"/>
         </w:rPr>
       </w:pPr>
+      <w:r>
+        <w:rPr>
+          <w:rFonts w:ascii="Calibri" w:hAnsi="Calibri" w:cs="Calibri" w:eastAsia="Calibri"/>
+          <w:color w:val="auto"/>
+          <w:spacing w:val="0"/>
+          <w:position w:val="0"/>
+          <w:sz w:val="22"/>
+          <w:shd w:fill="auto" w:val="clear"/>
+        </w:rPr>
+        <w:t xml:space="preserve">Link del repo:</w:t>
+      </w:r>
+    </w:p>
+    <w:p>
+      <w:pPr>
+        <w:spacing w:before="0" w:after="200" w:line="276"/>
+        <w:ind w:right="0" w:left="0" w:firstLine="0"/>
+        <w:jc w:val="left"/>
+        <w:rPr>
+          <w:rFonts w:ascii="Calibri" w:hAnsi="Calibri" w:cs="Calibri" w:eastAsia="Calibri"/>
+          <w:color w:val="auto"/>
+          <w:spacing w:val="0"/>
+          <w:position w:val="0"/>
+          <w:sz w:val="22"/>
+          <w:shd w:fill="auto" w:val="clear"/>
+        </w:rPr>
+      </w:pPr>
+      <w:r>
+        <w:rPr>
+          <w:rFonts w:ascii="Calibri" w:hAnsi="Calibri" w:cs="Calibri" w:eastAsia="Calibri"/>
+          <w:color w:val="auto"/>
+          <w:spacing w:val="0"/>
+          <w:position w:val="0"/>
+          <w:sz w:val="22"/>
+          <w:shd w:fill="auto" w:val="clear"/>
+        </w:rPr>
+        <w:t xml:space="preserve">Link de Trello:</w:t>
+      </w:r>
+    </w:p>
+    <w:p>
+      <w:pPr>
+        <w:spacing w:before="0" w:after="200" w:line="276"/>
+        <w:ind w:right="0" w:left="0" w:firstLine="0"/>
+        <w:jc w:val="left"/>
+        <w:rPr>
+          <w:rFonts w:ascii="Calibri" w:hAnsi="Calibri" w:cs="Calibri" w:eastAsia="Calibri"/>
+          <w:color w:val="auto"/>
+          <w:spacing w:val="0"/>
+          <w:position w:val="0"/>
+          <w:sz w:val="22"/>
+          <w:shd w:fill="auto" w:val="clear"/>
+        </w:rPr>
+      </w:pPr>
     </w:p>
     <w:p>
       <w:pPr>
@@ -329,9 +381,8 @@
           <w:sz w:val="22"/>
           <w:shd w:fill="auto" w:val="clear"/>
         </w:rPr>
-        <w:t xml:space="preserve"> </w:t>
         <w:tab/>
-        <w:t xml:space="preserve">-Objetivos</w:t>
+        <w:t xml:space="preserve">- Objetivos</w:t>
       </w:r>
     </w:p>
     <w:p>
@@ -412,8 +463,1245 @@
           <w:shd w:fill="auto" w:val="clear"/>
         </w:rPr>
         <w:tab/>
-        <w:t xml:space="preserve">- Cómo está organizado</w:t>
-      </w:r>
+        <w:t xml:space="preserve">- Cómo está organizado el documento</w:t>
+      </w:r>
+    </w:p>
+    <w:p>
+      <w:pPr>
+        <w:spacing w:before="0" w:after="200" w:line="276"/>
+        <w:ind w:right="0" w:left="0" w:firstLine="0"/>
+        <w:jc w:val="left"/>
+        <w:rPr>
+          <w:rFonts w:ascii="Calibri" w:hAnsi="Calibri" w:cs="Calibri" w:eastAsia="Calibri"/>
+          <w:color w:val="auto"/>
+          <w:spacing w:val="0"/>
+          <w:position w:val="0"/>
+          <w:sz w:val="22"/>
+          <w:shd w:fill="auto" w:val="clear"/>
+        </w:rPr>
+      </w:pPr>
+    </w:p>
+    <w:p>
+      <w:pPr>
+        <w:spacing w:before="0" w:after="200" w:line="276"/>
+        <w:ind w:right="0" w:left="0" w:firstLine="0"/>
+        <w:jc w:val="left"/>
+        <w:rPr>
+          <w:rFonts w:ascii="Calibri" w:hAnsi="Calibri" w:cs="Calibri" w:eastAsia="Calibri"/>
+          <w:color w:val="auto"/>
+          <w:spacing w:val="0"/>
+          <w:position w:val="0"/>
+          <w:sz w:val="22"/>
+          <w:shd w:fill="auto" w:val="clear"/>
+        </w:rPr>
+      </w:pPr>
+      <w:r>
+        <w:rPr>
+          <w:rFonts w:ascii="Calibri" w:hAnsi="Calibri" w:cs="Calibri" w:eastAsia="Calibri"/>
+          <w:color w:val="auto"/>
+          <w:spacing w:val="0"/>
+          <w:position w:val="0"/>
+          <w:sz w:val="22"/>
+          <w:shd w:fill="auto" w:val="clear"/>
+        </w:rPr>
+        <w:t xml:space="preserve">Desarrollo: enunciado y resolución</w:t>
+      </w:r>
+    </w:p>
+    <w:p>
+      <w:pPr>
+        <w:spacing w:before="0" w:after="200" w:line="276"/>
+        <w:ind w:right="0" w:left="0" w:firstLine="0"/>
+        <w:jc w:val="left"/>
+        <w:rPr>
+          <w:rFonts w:ascii="Calibri" w:hAnsi="Calibri" w:cs="Calibri" w:eastAsia="Calibri"/>
+          <w:color w:val="auto"/>
+          <w:spacing w:val="0"/>
+          <w:position w:val="0"/>
+          <w:sz w:val="22"/>
+          <w:shd w:fill="auto" w:val="clear"/>
+        </w:rPr>
+      </w:pPr>
+      <w:r>
+        <w:rPr>
+          <w:rFonts w:ascii="Segoe UI Symbol" w:hAnsi="Segoe UI Symbol" w:cs="Segoe UI Symbol" w:eastAsia="Segoe UI Symbol"/>
+          <w:color w:val="auto"/>
+          <w:spacing w:val="0"/>
+          <w:position w:val="0"/>
+          <w:sz w:val="22"/>
+          <w:shd w:fill="auto" w:val="clear"/>
+        </w:rPr>
+        <w:t xml:space="preserve">○</w:t>
+      </w:r>
+      <w:r>
+        <w:rPr>
+          <w:rFonts w:ascii="Calibri" w:hAnsi="Calibri" w:cs="Calibri" w:eastAsia="Calibri"/>
+          <w:color w:val="auto"/>
+          <w:spacing w:val="0"/>
+          <w:position w:val="0"/>
+          <w:sz w:val="22"/>
+          <w:shd w:fill="auto" w:val="clear"/>
+        </w:rPr>
+        <w:t xml:space="preserve"> Dividido en secciones o capítulos</w:t>
+      </w:r>
+    </w:p>
+    <w:p>
+      <w:pPr>
+        <w:spacing w:before="0" w:after="200" w:line="276"/>
+        <w:ind w:right="0" w:left="0" w:firstLine="0"/>
+        <w:jc w:val="left"/>
+        <w:rPr>
+          <w:rFonts w:ascii="Calibri" w:hAnsi="Calibri" w:cs="Calibri" w:eastAsia="Calibri"/>
+          <w:color w:val="auto"/>
+          <w:spacing w:val="0"/>
+          <w:position w:val="0"/>
+          <w:sz w:val="22"/>
+          <w:shd w:fill="auto" w:val="clear"/>
+        </w:rPr>
+      </w:pPr>
+      <w:r>
+        <w:rPr>
+          <w:rFonts w:ascii="Segoe UI Symbol" w:hAnsi="Segoe UI Symbol" w:cs="Segoe UI Symbol" w:eastAsia="Segoe UI Symbol"/>
+          <w:color w:val="auto"/>
+          <w:spacing w:val="0"/>
+          <w:position w:val="0"/>
+          <w:sz w:val="22"/>
+          <w:shd w:fill="auto" w:val="clear"/>
+        </w:rPr>
+        <w:t xml:space="preserve">○</w:t>
+      </w:r>
+      <w:r>
+        <w:rPr>
+          <w:rFonts w:ascii="Calibri" w:hAnsi="Calibri" w:cs="Calibri" w:eastAsia="Calibri"/>
+          <w:color w:val="auto"/>
+          <w:spacing w:val="0"/>
+          <w:position w:val="0"/>
+          <w:sz w:val="22"/>
+          <w:shd w:fill="auto" w:val="clear"/>
+        </w:rPr>
+        <w:t xml:space="preserve"> Descripción del problema</w:t>
+      </w:r>
+    </w:p>
+    <w:p>
+      <w:pPr>
+        <w:spacing w:before="0" w:after="200" w:line="276"/>
+        <w:ind w:right="0" w:left="0" w:firstLine="0"/>
+        <w:jc w:val="left"/>
+        <w:rPr>
+          <w:rFonts w:ascii="Calibri" w:hAnsi="Calibri" w:cs="Calibri" w:eastAsia="Calibri"/>
+          <w:color w:val="auto"/>
+          <w:spacing w:val="0"/>
+          <w:position w:val="0"/>
+          <w:sz w:val="22"/>
+          <w:shd w:fill="auto" w:val="clear"/>
+        </w:rPr>
+      </w:pPr>
+      <w:r>
+        <w:rPr>
+          <w:rFonts w:ascii="Segoe UI Symbol" w:hAnsi="Segoe UI Symbol" w:cs="Segoe UI Symbol" w:eastAsia="Segoe UI Symbol"/>
+          <w:color w:val="auto"/>
+          <w:spacing w:val="0"/>
+          <w:position w:val="0"/>
+          <w:sz w:val="22"/>
+          <w:shd w:fill="auto" w:val="clear"/>
+        </w:rPr>
+        <w:t xml:space="preserve">○</w:t>
+      </w:r>
+      <w:r>
+        <w:rPr>
+          <w:rFonts w:ascii="Calibri" w:hAnsi="Calibri" w:cs="Calibri" w:eastAsia="Calibri"/>
+          <w:color w:val="auto"/>
+          <w:spacing w:val="0"/>
+          <w:position w:val="0"/>
+          <w:sz w:val="22"/>
+          <w:shd w:fill="auto" w:val="clear"/>
+        </w:rPr>
+        <w:t xml:space="preserve"> Descripción de la solución</w:t>
+      </w:r>
+    </w:p>
+    <w:p>
+      <w:pPr>
+        <w:spacing w:before="0" w:after="200" w:line="276"/>
+        <w:ind w:right="0" w:left="0" w:firstLine="0"/>
+        <w:jc w:val="left"/>
+        <w:rPr>
+          <w:rFonts w:ascii="Calibri" w:hAnsi="Calibri" w:cs="Calibri" w:eastAsia="Calibri"/>
+          <w:color w:val="auto"/>
+          <w:spacing w:val="0"/>
+          <w:position w:val="0"/>
+          <w:sz w:val="22"/>
+          <w:shd w:fill="auto" w:val="clear"/>
+        </w:rPr>
+      </w:pPr>
+      <w:r>
+        <w:rPr>
+          <w:rFonts w:ascii="Segoe UI Symbol" w:hAnsi="Segoe UI Symbol" w:cs="Segoe UI Symbol" w:eastAsia="Segoe UI Symbol"/>
+          <w:color w:val="auto"/>
+          <w:spacing w:val="0"/>
+          <w:position w:val="0"/>
+          <w:sz w:val="22"/>
+          <w:shd w:fill="auto" w:val="clear"/>
+        </w:rPr>
+        <w:t xml:space="preserve">○</w:t>
+      </w:r>
+      <w:r>
+        <w:rPr>
+          <w:rFonts w:ascii="Calibri" w:hAnsi="Calibri" w:cs="Calibri" w:eastAsia="Calibri"/>
+          <w:color w:val="auto"/>
+          <w:spacing w:val="0"/>
+          <w:position w:val="0"/>
+          <w:sz w:val="22"/>
+          <w:shd w:fill="auto" w:val="clear"/>
+        </w:rPr>
+        <w:t xml:space="preserve"> Análisis de resultados</w:t>
+      </w:r>
+    </w:p>
+    <w:p>
+      <w:pPr>
+        <w:spacing w:before="0" w:after="200" w:line="276"/>
+        <w:ind w:right="0" w:left="0" w:firstLine="0"/>
+        <w:jc w:val="left"/>
+        <w:rPr>
+          <w:rFonts w:ascii="Calibri" w:hAnsi="Calibri" w:cs="Calibri" w:eastAsia="Calibri"/>
+          <w:color w:val="auto"/>
+          <w:spacing w:val="0"/>
+          <w:position w:val="0"/>
+          <w:sz w:val="22"/>
+          <w:shd w:fill="auto" w:val="clear"/>
+        </w:rPr>
+      </w:pPr>
+      <w:r>
+        <w:rPr>
+          <w:rFonts w:ascii="Segoe UI Symbol" w:hAnsi="Segoe UI Symbol" w:cs="Segoe UI Symbol" w:eastAsia="Segoe UI Symbol"/>
+          <w:color w:val="auto"/>
+          <w:spacing w:val="0"/>
+          <w:position w:val="0"/>
+          <w:sz w:val="22"/>
+          <w:shd w:fill="auto" w:val="clear"/>
+        </w:rPr>
+        <w:t xml:space="preserve">●</w:t>
+      </w:r>
+      <w:r>
+        <w:rPr>
+          <w:rFonts w:ascii="Calibri" w:hAnsi="Calibri" w:cs="Calibri" w:eastAsia="Calibri"/>
+          <w:color w:val="auto"/>
+          <w:spacing w:val="0"/>
+          <w:position w:val="0"/>
+          <w:sz w:val="22"/>
+          <w:shd w:fill="auto" w:val="clear"/>
+        </w:rPr>
+        <w:t xml:space="preserve"> Conclusiones y propuestas futuras</w:t>
+      </w:r>
+    </w:p>
+    <w:p>
+      <w:pPr>
+        <w:spacing w:before="0" w:after="200" w:line="276"/>
+        <w:ind w:right="0" w:left="0" w:firstLine="0"/>
+        <w:jc w:val="left"/>
+        <w:rPr>
+          <w:rFonts w:ascii="Calibri" w:hAnsi="Calibri" w:cs="Calibri" w:eastAsia="Calibri"/>
+          <w:color w:val="auto"/>
+          <w:spacing w:val="0"/>
+          <w:position w:val="0"/>
+          <w:sz w:val="22"/>
+          <w:shd w:fill="auto" w:val="clear"/>
+        </w:rPr>
+      </w:pPr>
+      <w:r>
+        <w:rPr>
+          <w:rFonts w:ascii="Segoe UI Symbol" w:hAnsi="Segoe UI Symbol" w:cs="Segoe UI Symbol" w:eastAsia="Segoe UI Symbol"/>
+          <w:color w:val="auto"/>
+          <w:spacing w:val="0"/>
+          <w:position w:val="0"/>
+          <w:sz w:val="22"/>
+          <w:shd w:fill="auto" w:val="clear"/>
+        </w:rPr>
+        <w:t xml:space="preserve">○</w:t>
+      </w:r>
+      <w:r>
+        <w:rPr>
+          <w:rFonts w:ascii="Calibri" w:hAnsi="Calibri" w:cs="Calibri" w:eastAsia="Calibri"/>
+          <w:color w:val="auto"/>
+          <w:spacing w:val="0"/>
+          <w:position w:val="0"/>
+          <w:sz w:val="22"/>
+          <w:shd w:fill="auto" w:val="clear"/>
+        </w:rPr>
+        <w:t xml:space="preserve"> Resumen del trabajo realizado</w:t>
+      </w:r>
+    </w:p>
+    <w:p>
+      <w:pPr>
+        <w:spacing w:before="0" w:after="200" w:line="276"/>
+        <w:ind w:right="0" w:left="0" w:firstLine="0"/>
+        <w:jc w:val="left"/>
+        <w:rPr>
+          <w:rFonts w:ascii="Calibri" w:hAnsi="Calibri" w:cs="Calibri" w:eastAsia="Calibri"/>
+          <w:color w:val="auto"/>
+          <w:spacing w:val="0"/>
+          <w:position w:val="0"/>
+          <w:sz w:val="22"/>
+          <w:shd w:fill="auto" w:val="clear"/>
+        </w:rPr>
+      </w:pPr>
+      <w:r>
+        <w:rPr>
+          <w:rFonts w:ascii="Segoe UI Symbol" w:hAnsi="Segoe UI Symbol" w:cs="Segoe UI Symbol" w:eastAsia="Segoe UI Symbol"/>
+          <w:color w:val="auto"/>
+          <w:spacing w:val="0"/>
+          <w:position w:val="0"/>
+          <w:sz w:val="22"/>
+          <w:shd w:fill="auto" w:val="clear"/>
+        </w:rPr>
+        <w:t xml:space="preserve">○</w:t>
+      </w:r>
+      <w:r>
+        <w:rPr>
+          <w:rFonts w:ascii="Calibri" w:hAnsi="Calibri" w:cs="Calibri" w:eastAsia="Calibri"/>
+          <w:color w:val="auto"/>
+          <w:spacing w:val="0"/>
+          <w:position w:val="0"/>
+          <w:sz w:val="22"/>
+          <w:shd w:fill="auto" w:val="clear"/>
+        </w:rPr>
+        <w:t xml:space="preserve"> Interpretación de los resultados</w:t>
+      </w:r>
+    </w:p>
+    <w:p>
+      <w:pPr>
+        <w:spacing w:before="0" w:after="200" w:line="276"/>
+        <w:ind w:right="0" w:left="0" w:firstLine="0"/>
+        <w:jc w:val="left"/>
+        <w:rPr>
+          <w:rFonts w:ascii="Calibri" w:hAnsi="Calibri" w:cs="Calibri" w:eastAsia="Calibri"/>
+          <w:color w:val="auto"/>
+          <w:spacing w:val="0"/>
+          <w:position w:val="0"/>
+          <w:sz w:val="22"/>
+          <w:shd w:fill="auto" w:val="clear"/>
+        </w:rPr>
+      </w:pPr>
+      <w:r>
+        <w:rPr>
+          <w:rFonts w:ascii="Segoe UI Symbol" w:hAnsi="Segoe UI Symbol" w:cs="Segoe UI Symbol" w:eastAsia="Segoe UI Symbol"/>
+          <w:color w:val="auto"/>
+          <w:spacing w:val="0"/>
+          <w:position w:val="0"/>
+          <w:sz w:val="22"/>
+          <w:shd w:fill="auto" w:val="clear"/>
+        </w:rPr>
+        <w:t xml:space="preserve">●</w:t>
+      </w:r>
+      <w:r>
+        <w:rPr>
+          <w:rFonts w:ascii="Calibri" w:hAnsi="Calibri" w:cs="Calibri" w:eastAsia="Calibri"/>
+          <w:color w:val="auto"/>
+          <w:spacing w:val="0"/>
+          <w:position w:val="0"/>
+          <w:sz w:val="22"/>
+          <w:shd w:fill="auto" w:val="clear"/>
+        </w:rPr>
+        <w:t xml:space="preserve"> Referencias (APA, MLA, ISO, etc)</w:t>
+      </w:r>
+    </w:p>
+    <w:p>
+      <w:pPr>
+        <w:spacing w:before="0" w:after="200" w:line="276"/>
+        <w:ind w:right="0" w:left="0" w:firstLine="0"/>
+        <w:jc w:val="left"/>
+        <w:rPr>
+          <w:rFonts w:ascii="Calibri" w:hAnsi="Calibri" w:cs="Calibri" w:eastAsia="Calibri"/>
+          <w:color w:val="auto"/>
+          <w:spacing w:val="0"/>
+          <w:position w:val="0"/>
+          <w:sz w:val="22"/>
+          <w:shd w:fill="auto" w:val="clear"/>
+        </w:rPr>
+      </w:pPr>
+      <w:r>
+        <w:rPr>
+          <w:rFonts w:ascii="Segoe UI Symbol" w:hAnsi="Segoe UI Symbol" w:cs="Segoe UI Symbol" w:eastAsia="Segoe UI Symbol"/>
+          <w:color w:val="auto"/>
+          <w:spacing w:val="0"/>
+          <w:position w:val="0"/>
+          <w:sz w:val="22"/>
+          <w:shd w:fill="auto" w:val="clear"/>
+        </w:rPr>
+        <w:t xml:space="preserve">●</w:t>
+      </w:r>
+      <w:r>
+        <w:rPr>
+          <w:rFonts w:ascii="Calibri" w:hAnsi="Calibri" w:cs="Calibri" w:eastAsia="Calibri"/>
+          <w:color w:val="auto"/>
+          <w:spacing w:val="0"/>
+          <w:position w:val="0"/>
+          <w:sz w:val="22"/>
+          <w:shd w:fill="auto" w:val="clear"/>
+        </w:rPr>
+        <w:t xml:space="preserve"> Anexos o apéndices</w:t>
+      </w:r>
+    </w:p>
+    <w:p>
+      <w:pPr>
+        <w:spacing w:before="0" w:after="200" w:line="276"/>
+        <w:ind w:right="0" w:left="0" w:firstLine="0"/>
+        <w:jc w:val="left"/>
+        <w:rPr>
+          <w:rFonts w:ascii="Calibri" w:hAnsi="Calibri" w:cs="Calibri" w:eastAsia="Calibri"/>
+          <w:color w:val="auto"/>
+          <w:spacing w:val="0"/>
+          <w:position w:val="0"/>
+          <w:sz w:val="22"/>
+          <w:shd w:fill="auto" w:val="clear"/>
+        </w:rPr>
+      </w:pPr>
+      <w:r>
+        <w:rPr>
+          <w:rFonts w:ascii="Calibri" w:hAnsi="Calibri" w:cs="Calibri" w:eastAsia="Calibri"/>
+          <w:color w:val="auto"/>
+          <w:spacing w:val="0"/>
+          <w:position w:val="0"/>
+          <w:sz w:val="22"/>
+          <w:shd w:fill="auto" w:val="clear"/>
+        </w:rPr>
+        <w:t xml:space="preserve">Texto justificado, sangría al comienzo de cada párrafo.</w:t>
+      </w:r>
+    </w:p>
+    <w:p>
+      <w:pPr>
+        <w:spacing w:before="0" w:after="200" w:line="276"/>
+        <w:ind w:right="0" w:left="0" w:firstLine="0"/>
+        <w:jc w:val="left"/>
+        <w:rPr>
+          <w:rFonts w:ascii="Calibri" w:hAnsi="Calibri" w:cs="Calibri" w:eastAsia="Calibri"/>
+          <w:color w:val="auto"/>
+          <w:spacing w:val="0"/>
+          <w:position w:val="0"/>
+          <w:sz w:val="22"/>
+          <w:shd w:fill="auto" w:val="clear"/>
+        </w:rPr>
+      </w:pPr>
+      <w:r>
+        <w:rPr>
+          <w:rFonts w:ascii="Calibri" w:hAnsi="Calibri" w:cs="Calibri" w:eastAsia="Calibri"/>
+          <w:color w:val="auto"/>
+          <w:spacing w:val="0"/>
+          <w:position w:val="0"/>
+          <w:sz w:val="22"/>
+          <w:shd w:fill="auto" w:val="clear"/>
+        </w:rPr>
+        <w:t xml:space="preserve">Interlineado.</w:t>
+      </w:r>
+    </w:p>
+    <w:p>
+      <w:pPr>
+        <w:spacing w:before="0" w:after="200" w:line="276"/>
+        <w:ind w:right="0" w:left="0" w:firstLine="0"/>
+        <w:jc w:val="left"/>
+        <w:rPr>
+          <w:rFonts w:ascii="Calibri" w:hAnsi="Calibri" w:cs="Calibri" w:eastAsia="Calibri"/>
+          <w:color w:val="auto"/>
+          <w:spacing w:val="0"/>
+          <w:position w:val="0"/>
+          <w:sz w:val="22"/>
+          <w:shd w:fill="auto" w:val="clear"/>
+        </w:rPr>
+      </w:pPr>
+      <w:r>
+        <w:rPr>
+          <w:rFonts w:ascii="Segoe UI Symbol" w:hAnsi="Segoe UI Symbol" w:cs="Segoe UI Symbol" w:eastAsia="Segoe UI Symbol"/>
+          <w:color w:val="auto"/>
+          <w:spacing w:val="0"/>
+          <w:position w:val="0"/>
+          <w:sz w:val="22"/>
+          <w:shd w:fill="auto" w:val="clear"/>
+        </w:rPr>
+        <w:t xml:space="preserve">●</w:t>
+      </w:r>
+      <w:r>
+        <w:rPr>
+          <w:rFonts w:ascii="Calibri" w:hAnsi="Calibri" w:cs="Calibri" w:eastAsia="Calibri"/>
+          <w:color w:val="auto"/>
+          <w:spacing w:val="0"/>
+          <w:position w:val="0"/>
+          <w:sz w:val="22"/>
+          <w:shd w:fill="auto" w:val="clear"/>
+        </w:rPr>
+        <w:t xml:space="preserve"> Fuente (clara y formal, sans serif), tamaño (razonable) y</w:t>
+      </w:r>
+    </w:p>
+    <w:p>
+      <w:pPr>
+        <w:spacing w:before="0" w:after="200" w:line="276"/>
+        <w:ind w:right="0" w:left="0" w:firstLine="0"/>
+        <w:jc w:val="left"/>
+        <w:rPr>
+          <w:rFonts w:ascii="Calibri" w:hAnsi="Calibri" w:cs="Calibri" w:eastAsia="Calibri"/>
+          <w:color w:val="auto"/>
+          <w:spacing w:val="0"/>
+          <w:position w:val="0"/>
+          <w:sz w:val="22"/>
+          <w:shd w:fill="auto" w:val="clear"/>
+        </w:rPr>
+      </w:pPr>
+      <w:r>
+        <w:rPr>
+          <w:rFonts w:ascii="Calibri" w:hAnsi="Calibri" w:cs="Calibri" w:eastAsia="Calibri"/>
+          <w:color w:val="auto"/>
+          <w:spacing w:val="0"/>
+          <w:position w:val="0"/>
+          <w:sz w:val="22"/>
+          <w:shd w:fill="auto" w:val="clear"/>
+        </w:rPr>
+        <w:t xml:space="preserve">colores</w:t>
+      </w:r>
+    </w:p>
+    <w:p>
+      <w:pPr>
+        <w:spacing w:before="0" w:after="200" w:line="276"/>
+        <w:ind w:right="0" w:left="0" w:firstLine="0"/>
+        <w:jc w:val="left"/>
+        <w:rPr>
+          <w:rFonts w:ascii="Calibri" w:hAnsi="Calibri" w:cs="Calibri" w:eastAsia="Calibri"/>
+          <w:color w:val="auto"/>
+          <w:spacing w:val="0"/>
+          <w:position w:val="0"/>
+          <w:sz w:val="22"/>
+          <w:shd w:fill="auto" w:val="clear"/>
+        </w:rPr>
+      </w:pPr>
+      <w:r>
+        <w:rPr>
+          <w:rFonts w:ascii="Calibri" w:hAnsi="Calibri" w:cs="Calibri" w:eastAsia="Calibri"/>
+          <w:color w:val="auto"/>
+          <w:spacing w:val="0"/>
+          <w:position w:val="0"/>
+          <w:sz w:val="22"/>
+          <w:shd w:fill="auto" w:val="clear"/>
+        </w:rPr>
+        <w:t xml:space="preserve">Figuras y tablas</w:t>
+      </w:r>
+    </w:p>
+    <w:p>
+      <w:pPr>
+        <w:spacing w:before="0" w:after="200" w:line="276"/>
+        <w:ind w:right="0" w:left="0" w:firstLine="0"/>
+        <w:jc w:val="left"/>
+        <w:rPr>
+          <w:rFonts w:ascii="Calibri" w:hAnsi="Calibri" w:cs="Calibri" w:eastAsia="Calibri"/>
+          <w:color w:val="auto"/>
+          <w:spacing w:val="0"/>
+          <w:position w:val="0"/>
+          <w:sz w:val="22"/>
+          <w:shd w:fill="auto" w:val="clear"/>
+        </w:rPr>
+      </w:pPr>
+      <w:r>
+        <w:rPr>
+          <w:rFonts w:ascii="Segoe UI Symbol" w:hAnsi="Segoe UI Symbol" w:cs="Segoe UI Symbol" w:eastAsia="Segoe UI Symbol"/>
+          <w:color w:val="auto"/>
+          <w:spacing w:val="0"/>
+          <w:position w:val="0"/>
+          <w:sz w:val="22"/>
+          <w:shd w:fill="auto" w:val="clear"/>
+        </w:rPr>
+        <w:t xml:space="preserve">○</w:t>
+      </w:r>
+      <w:r>
+        <w:rPr>
+          <w:rFonts w:ascii="Calibri" w:hAnsi="Calibri" w:cs="Calibri" w:eastAsia="Calibri"/>
+          <w:color w:val="auto"/>
+          <w:spacing w:val="0"/>
+          <w:position w:val="0"/>
+          <w:sz w:val="22"/>
+          <w:shd w:fill="auto" w:val="clear"/>
+        </w:rPr>
+        <w:t xml:space="preserve"> Útiles para el informe</w:t>
+      </w:r>
+    </w:p>
+    <w:p>
+      <w:pPr>
+        <w:spacing w:before="0" w:after="200" w:line="276"/>
+        <w:ind w:right="0" w:left="0" w:firstLine="0"/>
+        <w:jc w:val="left"/>
+        <w:rPr>
+          <w:rFonts w:ascii="Calibri" w:hAnsi="Calibri" w:cs="Calibri" w:eastAsia="Calibri"/>
+          <w:color w:val="auto"/>
+          <w:spacing w:val="0"/>
+          <w:position w:val="0"/>
+          <w:sz w:val="22"/>
+          <w:shd w:fill="auto" w:val="clear"/>
+        </w:rPr>
+      </w:pPr>
+      <w:r>
+        <w:rPr>
+          <w:rFonts w:ascii="Segoe UI Symbol" w:hAnsi="Segoe UI Symbol" w:cs="Segoe UI Symbol" w:eastAsia="Segoe UI Symbol"/>
+          <w:color w:val="auto"/>
+          <w:spacing w:val="0"/>
+          <w:position w:val="0"/>
+          <w:sz w:val="22"/>
+          <w:shd w:fill="auto" w:val="clear"/>
+        </w:rPr>
+        <w:t xml:space="preserve">○</w:t>
+      </w:r>
+      <w:r>
+        <w:rPr>
+          <w:rFonts w:ascii="Calibri" w:hAnsi="Calibri" w:cs="Calibri" w:eastAsia="Calibri"/>
+          <w:color w:val="auto"/>
+          <w:spacing w:val="0"/>
+          <w:position w:val="0"/>
+          <w:sz w:val="22"/>
+          <w:shd w:fill="auto" w:val="clear"/>
+        </w:rPr>
+        <w:t xml:space="preserve"> Tienen que tener un título (caption) que no supere</w:t>
+      </w:r>
+    </w:p>
+    <w:p>
+      <w:pPr>
+        <w:spacing w:before="0" w:after="200" w:line="276"/>
+        <w:ind w:right="0" w:left="0" w:firstLine="0"/>
+        <w:jc w:val="left"/>
+        <w:rPr>
+          <w:rFonts w:ascii="Calibri" w:hAnsi="Calibri" w:cs="Calibri" w:eastAsia="Calibri"/>
+          <w:color w:val="auto"/>
+          <w:spacing w:val="0"/>
+          <w:position w:val="0"/>
+          <w:sz w:val="22"/>
+          <w:shd w:fill="auto" w:val="clear"/>
+        </w:rPr>
+      </w:pPr>
+      <w:r>
+        <w:rPr>
+          <w:rFonts w:ascii="Calibri" w:hAnsi="Calibri" w:cs="Calibri" w:eastAsia="Calibri"/>
+          <w:color w:val="auto"/>
+          <w:spacing w:val="0"/>
+          <w:position w:val="0"/>
+          <w:sz w:val="22"/>
+          <w:shd w:fill="auto" w:val="clear"/>
+        </w:rPr>
+        <w:t xml:space="preserve">una línea de longitud</w:t>
+      </w:r>
+    </w:p>
+    <w:p>
+      <w:pPr>
+        <w:spacing w:before="0" w:after="200" w:line="276"/>
+        <w:ind w:right="0" w:left="0" w:firstLine="0"/>
+        <w:jc w:val="left"/>
+        <w:rPr>
+          <w:rFonts w:ascii="Calibri" w:hAnsi="Calibri" w:cs="Calibri" w:eastAsia="Calibri"/>
+          <w:color w:val="auto"/>
+          <w:spacing w:val="0"/>
+          <w:position w:val="0"/>
+          <w:sz w:val="22"/>
+          <w:shd w:fill="auto" w:val="clear"/>
+        </w:rPr>
+      </w:pPr>
+      <w:r>
+        <w:rPr>
+          <w:rFonts w:ascii="Segoe UI Symbol" w:hAnsi="Segoe UI Symbol" w:cs="Segoe UI Symbol" w:eastAsia="Segoe UI Symbol"/>
+          <w:color w:val="auto"/>
+          <w:spacing w:val="0"/>
+          <w:position w:val="0"/>
+          <w:sz w:val="22"/>
+          <w:shd w:fill="auto" w:val="clear"/>
+        </w:rPr>
+        <w:t xml:space="preserve">○</w:t>
+      </w:r>
+      <w:r>
+        <w:rPr>
+          <w:rFonts w:ascii="Calibri" w:hAnsi="Calibri" w:cs="Calibri" w:eastAsia="Calibri"/>
+          <w:color w:val="auto"/>
+          <w:spacing w:val="0"/>
+          <w:position w:val="0"/>
+          <w:sz w:val="22"/>
+          <w:shd w:fill="auto" w:val="clear"/>
+        </w:rPr>
+        <w:t xml:space="preserve"> Legibles, numeradas y referenciadas</w:t>
+      </w:r>
+    </w:p>
+    <w:p>
+      <w:pPr>
+        <w:spacing w:before="0" w:after="200" w:line="276"/>
+        <w:ind w:right="0" w:left="0" w:firstLine="0"/>
+        <w:jc w:val="left"/>
+        <w:rPr>
+          <w:rFonts w:ascii="Calibri" w:hAnsi="Calibri" w:cs="Calibri" w:eastAsia="Calibri"/>
+          <w:color w:val="auto"/>
+          <w:spacing w:val="0"/>
+          <w:position w:val="0"/>
+          <w:sz w:val="22"/>
+          <w:shd w:fill="auto" w:val="clear"/>
+        </w:rPr>
+      </w:pPr>
+      <w:r>
+        <w:rPr>
+          <w:rFonts w:ascii="Segoe UI Symbol" w:hAnsi="Segoe UI Symbol" w:cs="Segoe UI Symbol" w:eastAsia="Segoe UI Symbol"/>
+          <w:color w:val="auto"/>
+          <w:spacing w:val="0"/>
+          <w:position w:val="0"/>
+          <w:sz w:val="22"/>
+          <w:shd w:fill="auto" w:val="clear"/>
+        </w:rPr>
+        <w:t xml:space="preserve">■</w:t>
+      </w:r>
+      <w:r>
+        <w:rPr>
+          <w:rFonts w:ascii="Calibri" w:hAnsi="Calibri" w:cs="Calibri" w:eastAsia="Calibri"/>
+          <w:color w:val="auto"/>
+          <w:spacing w:val="0"/>
+          <w:position w:val="0"/>
+          <w:sz w:val="22"/>
+          <w:shd w:fill="auto" w:val="clear"/>
+        </w:rPr>
+        <w:t xml:space="preserve"> </w:t>
+      </w:r>
+      <w:r>
+        <w:rPr>
+          <w:rFonts w:ascii="Segoe UI Symbol" w:hAnsi="Segoe UI Symbol" w:cs="Segoe UI Symbol" w:eastAsia="Segoe UI Symbol"/>
+          <w:color w:val="auto"/>
+          <w:spacing w:val="0"/>
+          <w:position w:val="0"/>
+          <w:sz w:val="22"/>
+          <w:shd w:fill="auto" w:val="clear"/>
+        </w:rPr>
+        <w:t xml:space="preserve">“</w:t>
+      </w:r>
+      <w:r>
+        <w:rPr>
+          <w:rFonts w:ascii="Calibri" w:hAnsi="Calibri" w:cs="Calibri" w:eastAsia="Calibri"/>
+          <w:color w:val="auto"/>
+          <w:spacing w:val="0"/>
+          <w:position w:val="0"/>
+          <w:sz w:val="22"/>
+          <w:shd w:fill="auto" w:val="clear"/>
+        </w:rPr>
+        <w:t xml:space="preserve">(ver Figura x/Tabla x)</w:t>
+      </w:r>
+      <w:r>
+        <w:rPr>
+          <w:rFonts w:ascii="Segoe UI Symbol" w:hAnsi="Segoe UI Symbol" w:cs="Segoe UI Symbol" w:eastAsia="Segoe UI Symbol"/>
+          <w:color w:val="auto"/>
+          <w:spacing w:val="0"/>
+          <w:position w:val="0"/>
+          <w:sz w:val="22"/>
+          <w:shd w:fill="auto" w:val="clear"/>
+        </w:rPr>
+        <w:t xml:space="preserve">”</w:t>
+      </w:r>
+    </w:p>
+    <w:p>
+      <w:pPr>
+        <w:spacing w:before="0" w:after="200" w:line="276"/>
+        <w:ind w:right="0" w:left="0" w:firstLine="0"/>
+        <w:jc w:val="left"/>
+        <w:rPr>
+          <w:rFonts w:ascii="Calibri" w:hAnsi="Calibri" w:cs="Calibri" w:eastAsia="Calibri"/>
+          <w:color w:val="auto"/>
+          <w:spacing w:val="0"/>
+          <w:position w:val="0"/>
+          <w:sz w:val="22"/>
+          <w:shd w:fill="auto" w:val="clear"/>
+        </w:rPr>
+      </w:pPr>
+      <w:r>
+        <w:rPr>
+          <w:rFonts w:ascii="Segoe UI Symbol" w:hAnsi="Segoe UI Symbol" w:cs="Segoe UI Symbol" w:eastAsia="Segoe UI Symbol"/>
+          <w:color w:val="auto"/>
+          <w:spacing w:val="0"/>
+          <w:position w:val="0"/>
+          <w:sz w:val="22"/>
+          <w:shd w:fill="auto" w:val="clear"/>
+        </w:rPr>
+        <w:t xml:space="preserve">■</w:t>
+      </w:r>
+      <w:r>
+        <w:rPr>
+          <w:rFonts w:ascii="Calibri" w:hAnsi="Calibri" w:cs="Calibri" w:eastAsia="Calibri"/>
+          <w:color w:val="auto"/>
+          <w:spacing w:val="0"/>
+          <w:position w:val="0"/>
+          <w:sz w:val="22"/>
+          <w:shd w:fill="auto" w:val="clear"/>
+        </w:rPr>
+        <w:t xml:space="preserve"> </w:t>
+      </w:r>
+      <w:r>
+        <w:rPr>
+          <w:rFonts w:ascii="Segoe UI Symbol" w:hAnsi="Segoe UI Symbol" w:cs="Segoe UI Symbol" w:eastAsia="Segoe UI Symbol"/>
+          <w:color w:val="auto"/>
+          <w:spacing w:val="0"/>
+          <w:position w:val="0"/>
+          <w:sz w:val="22"/>
+          <w:shd w:fill="auto" w:val="clear"/>
+        </w:rPr>
+        <w:t xml:space="preserve">“</w:t>
+      </w:r>
+      <w:r>
+        <w:rPr>
+          <w:rFonts w:ascii="Calibri" w:hAnsi="Calibri" w:cs="Calibri" w:eastAsia="Calibri"/>
+          <w:color w:val="auto"/>
+          <w:spacing w:val="0"/>
+          <w:position w:val="0"/>
+          <w:sz w:val="22"/>
+          <w:shd w:fill="auto" w:val="clear"/>
+        </w:rPr>
+        <w:t xml:space="preserve">Como se muestra en la siguiente figura/tabla</w:t>
+      </w:r>
+      <w:r>
+        <w:rPr>
+          <w:rFonts w:ascii="Segoe UI Symbol" w:hAnsi="Segoe UI Symbol" w:cs="Segoe UI Symbol" w:eastAsia="Segoe UI Symbol"/>
+          <w:color w:val="auto"/>
+          <w:spacing w:val="0"/>
+          <w:position w:val="0"/>
+          <w:sz w:val="22"/>
+          <w:shd w:fill="auto" w:val="clear"/>
+        </w:rPr>
+        <w:t xml:space="preserve">…</w:t>
+      </w:r>
+      <w:r>
+        <w:rPr>
+          <w:rFonts w:ascii="Calibri" w:hAnsi="Calibri" w:cs="Calibri" w:eastAsia="Calibri"/>
+          <w:color w:val="auto"/>
+          <w:spacing w:val="0"/>
+          <w:position w:val="0"/>
+          <w:sz w:val="22"/>
+          <w:shd w:fill="auto" w:val="clear"/>
+        </w:rPr>
+        <w:t xml:space="preserve">.</w:t>
+      </w:r>
+      <w:r>
+        <w:rPr>
+          <w:rFonts w:ascii="Segoe UI Symbol" w:hAnsi="Segoe UI Symbol" w:cs="Segoe UI Symbol" w:eastAsia="Segoe UI Symbol"/>
+          <w:color w:val="auto"/>
+          <w:spacing w:val="0"/>
+          <w:position w:val="0"/>
+          <w:sz w:val="22"/>
+          <w:shd w:fill="auto" w:val="clear"/>
+        </w:rPr>
+        <w:t xml:space="preserve">”</w:t>
+      </w:r>
+    </w:p>
+    <w:p>
+      <w:pPr>
+        <w:spacing w:before="0" w:after="200" w:line="276"/>
+        <w:ind w:right="0" w:left="0" w:firstLine="0"/>
+        <w:jc w:val="left"/>
+        <w:rPr>
+          <w:rFonts w:ascii="Calibri" w:hAnsi="Calibri" w:cs="Calibri" w:eastAsia="Calibri"/>
+          <w:color w:val="auto"/>
+          <w:spacing w:val="0"/>
+          <w:position w:val="0"/>
+          <w:sz w:val="22"/>
+          <w:shd w:fill="auto" w:val="clear"/>
+        </w:rPr>
+      </w:pPr>
+      <w:r>
+        <w:rPr>
+          <w:rFonts w:ascii="Segoe UI Symbol" w:hAnsi="Segoe UI Symbol" w:cs="Segoe UI Symbol" w:eastAsia="Segoe UI Symbol"/>
+          <w:color w:val="auto"/>
+          <w:spacing w:val="0"/>
+          <w:position w:val="0"/>
+          <w:sz w:val="22"/>
+          <w:shd w:fill="auto" w:val="clear"/>
+        </w:rPr>
+        <w:t xml:space="preserve">○</w:t>
+      </w:r>
+      <w:r>
+        <w:rPr>
+          <w:rFonts w:ascii="Calibri" w:hAnsi="Calibri" w:cs="Calibri" w:eastAsia="Calibri"/>
+          <w:color w:val="auto"/>
+          <w:spacing w:val="0"/>
+          <w:position w:val="0"/>
+          <w:sz w:val="22"/>
+          <w:shd w:fill="auto" w:val="clear"/>
+        </w:rPr>
+        <w:t xml:space="preserve"> Figuras con título debajo (justificado al centro)</w:t>
+      </w:r>
+    </w:p>
+    <w:p>
+      <w:pPr>
+        <w:spacing w:before="0" w:after="200" w:line="276"/>
+        <w:ind w:right="0" w:left="0" w:firstLine="0"/>
+        <w:jc w:val="left"/>
+        <w:rPr>
+          <w:rFonts w:ascii="Calibri" w:hAnsi="Calibri" w:cs="Calibri" w:eastAsia="Calibri"/>
+          <w:color w:val="auto"/>
+          <w:spacing w:val="0"/>
+          <w:position w:val="0"/>
+          <w:sz w:val="22"/>
+          <w:shd w:fill="auto" w:val="clear"/>
+        </w:rPr>
+      </w:pPr>
+      <w:r>
+        <w:rPr>
+          <w:rFonts w:ascii="Segoe UI Symbol" w:hAnsi="Segoe UI Symbol" w:cs="Segoe UI Symbol" w:eastAsia="Segoe UI Symbol"/>
+          <w:color w:val="auto"/>
+          <w:spacing w:val="0"/>
+          <w:position w:val="0"/>
+          <w:sz w:val="22"/>
+          <w:shd w:fill="auto" w:val="clear"/>
+        </w:rPr>
+        <w:t xml:space="preserve">○</w:t>
+      </w:r>
+      <w:r>
+        <w:rPr>
+          <w:rFonts w:ascii="Calibri" w:hAnsi="Calibri" w:cs="Calibri" w:eastAsia="Calibri"/>
+          <w:color w:val="auto"/>
+          <w:spacing w:val="0"/>
+          <w:position w:val="0"/>
+          <w:sz w:val="22"/>
+          <w:shd w:fill="auto" w:val="clear"/>
+        </w:rPr>
+        <w:t xml:space="preserve"> Tablas con título arriba (justificado a izquierda)</w:t>
+      </w:r>
+    </w:p>
+    <w:p>
+      <w:pPr>
+        <w:spacing w:before="0" w:after="200" w:line="276"/>
+        <w:ind w:right="0" w:left="0" w:firstLine="0"/>
+        <w:jc w:val="left"/>
+        <w:rPr>
+          <w:rFonts w:ascii="Calibri" w:hAnsi="Calibri" w:cs="Calibri" w:eastAsia="Calibri"/>
+          <w:color w:val="auto"/>
+          <w:spacing w:val="0"/>
+          <w:position w:val="0"/>
+          <w:sz w:val="22"/>
+          <w:shd w:fill="auto" w:val="clear"/>
+        </w:rPr>
+      </w:pPr>
+      <w:r>
+        <w:rPr>
+          <w:rFonts w:ascii="Calibri" w:hAnsi="Calibri" w:cs="Calibri" w:eastAsia="Calibri"/>
+          <w:color w:val="auto"/>
+          <w:spacing w:val="0"/>
+          <w:position w:val="0"/>
+          <w:sz w:val="22"/>
+          <w:shd w:fill="auto" w:val="clear"/>
+        </w:rPr>
+        <w:t xml:space="preserve">Las referencias bibliográficas deben estar completas,</w:t>
+      </w:r>
+    </w:p>
+    <w:p>
+      <w:pPr>
+        <w:spacing w:before="0" w:after="200" w:line="276"/>
+        <w:ind w:right="0" w:left="0" w:firstLine="0"/>
+        <w:jc w:val="left"/>
+        <w:rPr>
+          <w:rFonts w:ascii="Calibri" w:hAnsi="Calibri" w:cs="Calibri" w:eastAsia="Calibri"/>
+          <w:color w:val="auto"/>
+          <w:spacing w:val="0"/>
+          <w:position w:val="0"/>
+          <w:sz w:val="22"/>
+          <w:shd w:fill="auto" w:val="clear"/>
+        </w:rPr>
+      </w:pPr>
+      <w:r>
+        <w:rPr>
+          <w:rFonts w:ascii="Calibri" w:hAnsi="Calibri" w:cs="Calibri" w:eastAsia="Calibri"/>
+          <w:color w:val="auto"/>
+          <w:spacing w:val="0"/>
+          <w:position w:val="0"/>
+          <w:sz w:val="22"/>
+          <w:shd w:fill="auto" w:val="clear"/>
+        </w:rPr>
+        <w:t xml:space="preserve">uniformizadas y ordenadas</w:t>
+      </w:r>
+    </w:p>
+    <w:p>
+      <w:pPr>
+        <w:spacing w:before="0" w:after="200" w:line="276"/>
+        <w:ind w:right="0" w:left="0" w:firstLine="0"/>
+        <w:jc w:val="left"/>
+        <w:rPr>
+          <w:rFonts w:ascii="Calibri" w:hAnsi="Calibri" w:cs="Calibri" w:eastAsia="Calibri"/>
+          <w:color w:val="auto"/>
+          <w:spacing w:val="0"/>
+          <w:position w:val="0"/>
+          <w:sz w:val="22"/>
+          <w:shd w:fill="auto" w:val="clear"/>
+        </w:rPr>
+      </w:pPr>
+      <w:r>
+        <w:rPr>
+          <w:rFonts w:ascii="Segoe UI Symbol" w:hAnsi="Segoe UI Symbol" w:cs="Segoe UI Symbol" w:eastAsia="Segoe UI Symbol"/>
+          <w:color w:val="auto"/>
+          <w:spacing w:val="0"/>
+          <w:position w:val="0"/>
+          <w:sz w:val="22"/>
+          <w:shd w:fill="auto" w:val="clear"/>
+        </w:rPr>
+        <w:t xml:space="preserve">○</w:t>
+      </w:r>
+      <w:r>
+        <w:rPr>
+          <w:rFonts w:ascii="Calibri" w:hAnsi="Calibri" w:cs="Calibri" w:eastAsia="Calibri"/>
+          <w:color w:val="auto"/>
+          <w:spacing w:val="0"/>
+          <w:position w:val="0"/>
+          <w:sz w:val="22"/>
+          <w:shd w:fill="auto" w:val="clear"/>
+        </w:rPr>
+        <w:t xml:space="preserve"> Todas las listadas deben estar citadas</w:t>
+      </w:r>
+    </w:p>
+    <w:p>
+      <w:pPr>
+        <w:spacing w:before="0" w:after="200" w:line="276"/>
+        <w:ind w:right="0" w:left="0" w:firstLine="0"/>
+        <w:jc w:val="left"/>
+        <w:rPr>
+          <w:rFonts w:ascii="Calibri" w:hAnsi="Calibri" w:cs="Calibri" w:eastAsia="Calibri"/>
+          <w:color w:val="auto"/>
+          <w:spacing w:val="0"/>
+          <w:position w:val="0"/>
+          <w:sz w:val="22"/>
+          <w:shd w:fill="auto" w:val="clear"/>
+        </w:rPr>
+      </w:pPr>
+      <w:r>
+        <w:rPr>
+          <w:rFonts w:ascii="Segoe UI Symbol" w:hAnsi="Segoe UI Symbol" w:cs="Segoe UI Symbol" w:eastAsia="Segoe UI Symbol"/>
+          <w:color w:val="auto"/>
+          <w:spacing w:val="0"/>
+          <w:position w:val="0"/>
+          <w:sz w:val="22"/>
+          <w:shd w:fill="auto" w:val="clear"/>
+        </w:rPr>
+        <w:t xml:space="preserve">○</w:t>
+      </w:r>
+      <w:r>
+        <w:rPr>
+          <w:rFonts w:ascii="Calibri" w:hAnsi="Calibri" w:cs="Calibri" w:eastAsia="Calibri"/>
+          <w:color w:val="auto"/>
+          <w:spacing w:val="0"/>
+          <w:position w:val="0"/>
+          <w:sz w:val="22"/>
+          <w:shd w:fill="auto" w:val="clear"/>
+        </w:rPr>
+        <w:t xml:space="preserve"> Formato: [Id] Autor(es), Título, Fuente, Fecha de</w:t>
+      </w:r>
+    </w:p>
+    <w:p>
+      <w:pPr>
+        <w:spacing w:before="0" w:after="200" w:line="276"/>
+        <w:ind w:right="0" w:left="0" w:firstLine="0"/>
+        <w:jc w:val="left"/>
+        <w:rPr>
+          <w:rFonts w:ascii="Calibri" w:hAnsi="Calibri" w:cs="Calibri" w:eastAsia="Calibri"/>
+          <w:color w:val="auto"/>
+          <w:spacing w:val="0"/>
+          <w:position w:val="0"/>
+          <w:sz w:val="22"/>
+          <w:shd w:fill="auto" w:val="clear"/>
+        </w:rPr>
+      </w:pPr>
+      <w:r>
+        <w:rPr>
+          <w:rFonts w:ascii="Calibri" w:hAnsi="Calibri" w:cs="Calibri" w:eastAsia="Calibri"/>
+          <w:color w:val="auto"/>
+          <w:spacing w:val="0"/>
+          <w:position w:val="0"/>
+          <w:sz w:val="22"/>
+          <w:shd w:fill="auto" w:val="clear"/>
+        </w:rPr>
+        <w:t xml:space="preserve">Publicación,...</w:t>
+      </w:r>
+    </w:p>
+    <w:p>
+      <w:pPr>
+        <w:spacing w:before="0" w:after="200" w:line="276"/>
+        <w:ind w:right="0" w:left="0" w:firstLine="0"/>
+        <w:jc w:val="left"/>
+        <w:rPr>
+          <w:rFonts w:ascii="Calibri" w:hAnsi="Calibri" w:cs="Calibri" w:eastAsia="Calibri"/>
+          <w:color w:val="auto"/>
+          <w:spacing w:val="0"/>
+          <w:position w:val="0"/>
+          <w:sz w:val="22"/>
+          <w:shd w:fill="auto" w:val="clear"/>
+        </w:rPr>
+      </w:pPr>
+      <w:r>
+        <w:rPr>
+          <w:rFonts w:ascii="Segoe UI Symbol" w:hAnsi="Segoe UI Symbol" w:cs="Segoe UI Symbol" w:eastAsia="Segoe UI Symbol"/>
+          <w:color w:val="auto"/>
+          <w:spacing w:val="0"/>
+          <w:position w:val="0"/>
+          <w:sz w:val="22"/>
+          <w:shd w:fill="auto" w:val="clear"/>
+        </w:rPr>
+        <w:t xml:space="preserve">○</w:t>
+      </w:r>
+      <w:r>
+        <w:rPr>
+          <w:rFonts w:ascii="Calibri" w:hAnsi="Calibri" w:cs="Calibri" w:eastAsia="Calibri"/>
+          <w:color w:val="auto"/>
+          <w:spacing w:val="0"/>
+          <w:position w:val="0"/>
+          <w:sz w:val="22"/>
+          <w:shd w:fill="auto" w:val="clear"/>
+        </w:rPr>
+        <w:t xml:space="preserve"> Páginas Web: [Id] Empresa, Título, Fecha de</w:t>
+      </w:r>
+    </w:p>
+    <w:p>
+      <w:pPr>
+        <w:spacing w:before="0" w:after="200" w:line="276"/>
+        <w:ind w:right="0" w:left="0" w:firstLine="0"/>
+        <w:jc w:val="left"/>
+        <w:rPr>
+          <w:rFonts w:ascii="Calibri" w:hAnsi="Calibri" w:cs="Calibri" w:eastAsia="Calibri"/>
+          <w:color w:val="auto"/>
+          <w:spacing w:val="0"/>
+          <w:position w:val="0"/>
+          <w:sz w:val="22"/>
+          <w:shd w:fill="auto" w:val="clear"/>
+        </w:rPr>
+      </w:pPr>
+      <w:r>
+        <w:rPr>
+          <w:rFonts w:ascii="Calibri" w:hAnsi="Calibri" w:cs="Calibri" w:eastAsia="Calibri"/>
+          <w:color w:val="auto"/>
+          <w:spacing w:val="0"/>
+          <w:position w:val="0"/>
+          <w:sz w:val="22"/>
+          <w:shd w:fill="auto" w:val="clear"/>
+        </w:rPr>
+        <w:t xml:space="preserve">Publicación, URL, Fecha de última visita a la URL</w:t>
+      </w:r>
+    </w:p>
+    <w:p>
+      <w:pPr>
+        <w:spacing w:before="0" w:after="200" w:line="276"/>
+        <w:ind w:right="0" w:left="0" w:firstLine="0"/>
+        <w:jc w:val="left"/>
+        <w:rPr>
+          <w:rFonts w:ascii="Calibri" w:hAnsi="Calibri" w:cs="Calibri" w:eastAsia="Calibri"/>
+          <w:color w:val="auto"/>
+          <w:spacing w:val="0"/>
+          <w:position w:val="0"/>
+          <w:sz w:val="22"/>
+          <w:shd w:fill="auto" w:val="clear"/>
+        </w:rPr>
+      </w:pPr>
+      <w:r>
+        <w:rPr>
+          <w:rFonts w:ascii="Segoe UI Symbol" w:hAnsi="Segoe UI Symbol" w:cs="Segoe UI Symbol" w:eastAsia="Segoe UI Symbol"/>
+          <w:color w:val="auto"/>
+          <w:spacing w:val="0"/>
+          <w:position w:val="0"/>
+          <w:sz w:val="22"/>
+          <w:shd w:fill="auto" w:val="clear"/>
+        </w:rPr>
+        <w:t xml:space="preserve">○</w:t>
+      </w:r>
+      <w:r>
+        <w:rPr>
+          <w:rFonts w:ascii="Calibri" w:hAnsi="Calibri" w:cs="Calibri" w:eastAsia="Calibri"/>
+          <w:color w:val="auto"/>
+          <w:spacing w:val="0"/>
+          <w:position w:val="0"/>
+          <w:sz w:val="22"/>
+          <w:shd w:fill="auto" w:val="clear"/>
+        </w:rPr>
+        <w:t xml:space="preserve"> Referenciar lo que no es de ustedes y especialmente</w:t>
+      </w:r>
+    </w:p>
+    <w:p>
+      <w:pPr>
+        <w:spacing w:before="0" w:after="200" w:line="276"/>
+        <w:ind w:right="0" w:left="0" w:firstLine="0"/>
+        <w:jc w:val="left"/>
+        <w:rPr>
+          <w:rFonts w:ascii="Calibri" w:hAnsi="Calibri" w:cs="Calibri" w:eastAsia="Calibri"/>
+          <w:color w:val="auto"/>
+          <w:spacing w:val="0"/>
+          <w:position w:val="0"/>
+          <w:sz w:val="22"/>
+          <w:shd w:fill="auto" w:val="clear"/>
+        </w:rPr>
+      </w:pPr>
+      <w:r>
+        <w:rPr>
+          <w:rFonts w:ascii="Calibri" w:hAnsi="Calibri" w:cs="Calibri" w:eastAsia="Calibri"/>
+          <w:color w:val="auto"/>
+          <w:spacing w:val="0"/>
+          <w:position w:val="0"/>
+          <w:sz w:val="22"/>
+          <w:shd w:fill="auto" w:val="clear"/>
+        </w:rPr>
+        <w:t xml:space="preserve">las aseveraciones fuertes</w:t>
+      </w:r>
+    </w:p>
+    <w:p>
+      <w:pPr>
+        <w:spacing w:before="0" w:after="200" w:line="276"/>
+        <w:ind w:right="0" w:left="0" w:firstLine="0"/>
+        <w:jc w:val="left"/>
+        <w:rPr>
+          <w:rFonts w:ascii="Calibri" w:hAnsi="Calibri" w:cs="Calibri" w:eastAsia="Calibri"/>
+          <w:color w:val="auto"/>
+          <w:spacing w:val="0"/>
+          <w:position w:val="0"/>
+          <w:sz w:val="22"/>
+          <w:shd w:fill="auto" w:val="clear"/>
+        </w:rPr>
+      </w:pPr>
+    </w:p>
+    <w:p>
+      <w:pPr>
+        <w:spacing w:before="0" w:after="200" w:line="276"/>
+        <w:ind w:right="0" w:left="0" w:firstLine="0"/>
+        <w:jc w:val="left"/>
+        <w:rPr>
+          <w:rFonts w:ascii="Calibri" w:hAnsi="Calibri" w:cs="Calibri" w:eastAsia="Calibri"/>
+          <w:color w:val="auto"/>
+          <w:spacing w:val="0"/>
+          <w:position w:val="0"/>
+          <w:sz w:val="22"/>
+          <w:shd w:fill="auto" w:val="clear"/>
+        </w:rPr>
+      </w:pPr>
+      <w:r>
+        <w:rPr>
+          <w:rFonts w:ascii="Calibri" w:hAnsi="Calibri" w:cs="Calibri" w:eastAsia="Calibri"/>
+          <w:color w:val="auto"/>
+          <w:spacing w:val="0"/>
+          <w:position w:val="0"/>
+          <w:sz w:val="22"/>
+          <w:shd w:fill="auto" w:val="clear"/>
+        </w:rPr>
+        <w:t xml:space="preserve">- Bibliografía</w:t>
+      </w:r>
+    </w:p>
+    <w:p>
+      <w:pPr>
+        <w:spacing w:before="0" w:after="200" w:line="276"/>
+        <w:ind w:right="0" w:left="0" w:firstLine="0"/>
+        <w:jc w:val="left"/>
+        <w:rPr>
+          <w:rFonts w:ascii="Calibri" w:hAnsi="Calibri" w:cs="Calibri" w:eastAsia="Calibri"/>
+          <w:color w:val="auto"/>
+          <w:spacing w:val="0"/>
+          <w:position w:val="0"/>
+          <w:sz w:val="22"/>
+          <w:shd w:fill="auto" w:val="clear"/>
+        </w:rPr>
+      </w:pPr>
+    </w:p>
+    <w:p>
+      <w:pPr>
+        <w:spacing w:before="0" w:after="200" w:line="276"/>
+        <w:ind w:right="0" w:left="0" w:firstLine="0"/>
+        <w:jc w:val="left"/>
+        <w:rPr>
+          <w:rFonts w:ascii="Calibri" w:hAnsi="Calibri" w:cs="Calibri" w:eastAsia="Calibri"/>
+          <w:color w:val="auto"/>
+          <w:spacing w:val="0"/>
+          <w:position w:val="0"/>
+          <w:sz w:val="22"/>
+          <w:shd w:fill="auto" w:val="clear"/>
+        </w:rPr>
+      </w:pPr>
     </w:p>
     <w:p>
       <w:pPr>

</xml_diff>